<commit_message>
update templates and logic
</commit_message>
<xml_diff>
--- a/Послужные карты, для курсантов/Шаблоны рядового/Аттестационный лист рядового отлично.docx
+++ b/Послужные карты, для курсантов/Шаблоны рядового/Аттестационный лист рядового отлично.docx
@@ -201,6 +201,7 @@
           <w:numId w:val="2"/>
         </w:numPr>
         <w:spacing w:after="0"/>
+        <w:jc w:val="both"/>
         <w:rPr>
           <w:rFonts w:cs="Times New Roman"/>
           <w:szCs w:val="24"/>
@@ -214,7 +215,6 @@
         </w:rPr>
         <w:t xml:space="preserve">Число, месяц, год и место рождения </w:t>
       </w:r>
-      <w:proofErr w:type="gramStart"/>
       <w:r>
         <w:rPr>
           <w:rStyle w:val="20"/>
@@ -227,16 +227,7 @@
           <w:szCs w:val="24"/>
           <w:u w:val="single"/>
         </w:rPr>
-        <w:t>р.</w:t>
-      </w:r>
-      <w:proofErr w:type="gramEnd"/>
-      <w:r>
-        <w:rPr>
-          <w:rFonts w:cs="Times New Roman"/>
-          <w:szCs w:val="24"/>
-          <w:u w:val="single"/>
-        </w:rPr>
-        <w:t xml:space="preserve"> </w:t>
+        <w:t xml:space="preserve">р. </w:t>
       </w:r>
       <w:r>
         <w:rPr>
@@ -253,6 +244,7 @@
           <w:numId w:val="2"/>
         </w:numPr>
         <w:spacing w:after="0"/>
+        <w:jc w:val="both"/>
         <w:rPr>
           <w:rFonts w:cs="Times New Roman"/>
           <w:szCs w:val="24"/>
@@ -271,7 +263,13 @@
           <w:szCs w:val="24"/>
           <w:u w:val="single"/>
         </w:rPr>
-        <w:t>ФГБОУ ВО «И</w:t>
+        <w:t xml:space="preserve">ФГБОУ ВО «Иркутский государственный университет», </w:t>
+      </w:r>
+      <w:r>
+        <w:rPr>
+          <w:rStyle w:val="20"/>
+        </w:rPr>
+        <w:t>{}</w:t>
       </w:r>
       <w:r>
         <w:rPr>
@@ -279,7 +277,13 @@
           <w:szCs w:val="24"/>
           <w:u w:val="single"/>
         </w:rPr>
-        <w:t>ркутский</w:t>
+        <w:t xml:space="preserve">, </w:t>
+      </w:r>
+      <w:r>
+        <w:rPr>
+          <w:rStyle w:val="20"/>
+        </w:rPr>
+        <w:t>{}</w:t>
       </w:r>
       <w:r>
         <w:rPr>
@@ -287,135 +291,28 @@
           <w:szCs w:val="24"/>
           <w:u w:val="single"/>
         </w:rPr>
+        <w:t>,</w:t>
+      </w:r>
+      <w:r>
+        <w:rPr>
+          <w:rFonts w:cs="Times New Roman"/>
+          <w:szCs w:val="24"/>
+        </w:rPr>
         <w:t xml:space="preserve"> </w:t>
       </w:r>
       <w:r>
         <w:rPr>
           <w:rFonts w:cs="Times New Roman"/>
           <w:szCs w:val="24"/>
-          <w:u w:val="single"/>
-        </w:rPr>
-        <w:t>государственный университет</w:t>
-      </w:r>
-      <w:r>
-        <w:rPr>
-          <w:rFonts w:cs="Times New Roman"/>
-          <w:szCs w:val="24"/>
-          <w:u w:val="single"/>
-        </w:rPr>
-        <w:t>»</w:t>
-      </w:r>
-      <w:r>
-        <w:rPr>
-          <w:rFonts w:cs="Times New Roman"/>
-          <w:szCs w:val="24"/>
-          <w:u w:val="single"/>
-        </w:rPr>
-        <w:t>,</w:t>
-      </w:r>
-      <w:r>
-        <w:rPr>
-          <w:rFonts w:cs="Times New Roman"/>
-          <w:szCs w:val="24"/>
-          <w:u w:val="single"/>
-        </w:rPr>
-        <w:t xml:space="preserve"> </w:t>
-      </w:r>
-      <w:r>
-        <w:rPr>
-          <w:rStyle w:val="20"/>
-        </w:rPr>
-        <w:t>{}</w:t>
-      </w:r>
-      <w:r>
-        <w:rPr>
-          <w:rFonts w:cs="Times New Roman"/>
-          <w:szCs w:val="24"/>
-          <w:u w:val="single"/>
-        </w:rPr>
-        <w:t>,</w:t>
-      </w:r>
-      <w:r>
-        <w:rPr>
-          <w:rFonts w:cs="Times New Roman"/>
-          <w:szCs w:val="24"/>
-          <w:u w:val="single"/>
-        </w:rPr>
-        <w:t xml:space="preserve"> </w:t>
-      </w:r>
-      <w:r>
-        <w:rPr>
-          <w:rStyle w:val="20"/>
-        </w:rPr>
-        <w:t>{}</w:t>
-      </w:r>
-      <w:r>
-        <w:rPr>
-          <w:rFonts w:cs="Times New Roman"/>
-          <w:szCs w:val="24"/>
-          <w:u w:val="single"/>
-        </w:rPr>
-        <w:t>,</w:t>
-      </w:r>
-      <w:r>
-        <w:rPr>
-          <w:rFonts w:cs="Times New Roman"/>
-          <w:szCs w:val="24"/>
-        </w:rPr>
-        <w:t xml:space="preserve"> </w:t>
-      </w:r>
-      <w:r>
-        <w:rPr>
-          <w:rFonts w:cs="Times New Roman"/>
-          <w:szCs w:val="24"/>
-        </w:rPr>
-        <w:t>_________________________________________________</w:t>
-      </w:r>
-      <w:r>
-        <w:rPr>
-          <w:rFonts w:cs="Times New Roman"/>
-          <w:szCs w:val="24"/>
-        </w:rPr>
-        <w:t>__</w:t>
-      </w:r>
-      <w:r>
-        <w:rPr>
-          <w:rFonts w:cs="Times New Roman"/>
-          <w:szCs w:val="24"/>
-        </w:rPr>
-        <w:t>________</w:t>
-      </w:r>
-      <w:r>
-        <w:rPr>
-          <w:rFonts w:cs="Times New Roman"/>
-          <w:szCs w:val="24"/>
-        </w:rPr>
-        <w:t>____________</w:t>
-      </w:r>
-    </w:p>
-    <w:p>
-      <w:pPr>
-        <w:pStyle w:val="a3"/>
-        <w:spacing w:after="0"/>
-        <w:ind w:left="3600"/>
-        <w:rPr>
-          <w:rFonts w:cs="Times New Roman"/>
-          <w:szCs w:val="24"/>
-        </w:rPr>
-      </w:pPr>
-      <w:r>
-        <w:rPr>
-          <w:rFonts w:cs="Times New Roman"/>
-          <w:sz w:val="16"/>
-          <w:szCs w:val="16"/>
-        </w:rPr>
-        <w:t>(наименование полученной гражданской специальности)</w:t>
+        </w:rPr>
+        <w:t>{},</w:t>
       </w:r>
     </w:p>
     <w:p>
       <w:pPr>
         <w:pStyle w:val="a3"/>
         <w:spacing w:after="240"/>
+        <w:jc w:val="both"/>
         <w:rPr>
           <w:rFonts w:cs="Times New Roman"/>
           <w:szCs w:val="24"/>
@@ -447,6 +344,7 @@
       <w:pPr>
         <w:pStyle w:val="a3"/>
         <w:spacing w:after="240"/>
+        <w:jc w:val="both"/>
         <w:rPr>
           <w:rFonts w:cs="Times New Roman"/>
           <w:szCs w:val="24"/>
@@ -476,6 +374,7 @@
           <w:numId w:val="2"/>
         </w:numPr>
         <w:spacing w:after="240"/>
+        <w:jc w:val="both"/>
         <w:rPr>
           <w:rFonts w:cs="Times New Roman"/>
           <w:szCs w:val="24"/>
@@ -494,6 +393,7 @@
         <w:pStyle w:val="a3"/>
         <w:spacing w:after="240"/>
         <w:ind w:left="4678"/>
+        <w:jc w:val="both"/>
         <w:rPr>
           <w:rFonts w:cs="Times New Roman"/>
           <w:sz w:val="16"/>
@@ -517,6 +417,7 @@
           <w:numId w:val="2"/>
         </w:numPr>
         <w:spacing w:after="240"/>
+        <w:jc w:val="both"/>
         <w:rPr>
           <w:rFonts w:cs="Times New Roman"/>
           <w:szCs w:val="24"/>
@@ -578,7 +479,6 @@
         </w:rPr>
         <w:t>C</w:t>
       </w:r>
-      <w:proofErr w:type="spellStart"/>
       <w:r>
         <w:rPr>
           <w:rFonts w:cs="Times New Roman"/>
@@ -587,7 +487,6 @@
         </w:rPr>
         <w:t>трелковые</w:t>
       </w:r>
-      <w:proofErr w:type="spellEnd"/>
       <w:r>
         <w:rPr>
           <w:rFonts w:cs="Times New Roman"/>
@@ -613,6 +512,7 @@
           <w:numId w:val="2"/>
         </w:numPr>
         <w:spacing w:after="240"/>
+        <w:jc w:val="both"/>
         <w:rPr>
           <w:rFonts w:cs="Times New Roman"/>
           <w:szCs w:val="24"/>
@@ -648,6 +548,7 @@
           <w:numId w:val="2"/>
         </w:numPr>
         <w:spacing w:after="240"/>
+        <w:jc w:val="both"/>
         <w:rPr>
           <w:rFonts w:cs="Times New Roman"/>
           <w:szCs w:val="24"/>
@@ -669,33 +570,18 @@
           <w:numId w:val="2"/>
         </w:numPr>
         <w:spacing w:after="240"/>
-        <w:rPr>
-          <w:rFonts w:cs="Times New Roman"/>
-          <w:szCs w:val="24"/>
-        </w:rPr>
-      </w:pPr>
-      <w:r>
-        <w:rPr>
-          <w:rFonts w:cs="Times New Roman"/>
-          <w:szCs w:val="24"/>
-        </w:rPr>
-        <w:t xml:space="preserve">Номер ВУС, по которой состоял на воинском учете до </w:t>
-      </w:r>
-      <w:proofErr w:type="spellStart"/>
-      <w:r>
-        <w:rPr>
-          <w:rFonts w:cs="Times New Roman"/>
-          <w:szCs w:val="24"/>
-        </w:rPr>
-        <w:t>аттестования</w:t>
-      </w:r>
-      <w:proofErr w:type="spellEnd"/>
-      <w:r>
-        <w:rPr>
-          <w:rFonts w:cs="Times New Roman"/>
-          <w:szCs w:val="24"/>
-        </w:rPr>
-        <w:t xml:space="preserve"> _____________</w:t>
+        <w:jc w:val="both"/>
+        <w:rPr>
+          <w:rFonts w:cs="Times New Roman"/>
+          <w:szCs w:val="24"/>
+        </w:rPr>
+      </w:pPr>
+      <w:r>
+        <w:rPr>
+          <w:rFonts w:cs="Times New Roman"/>
+          <w:szCs w:val="24"/>
+        </w:rPr>
+        <w:t>Номер ВУС, по которой состоял на воинском учете до аттестования _____________</w:t>
       </w:r>
     </w:p>
     <w:p>
@@ -1082,7 +968,28 @@
           <w:rFonts w:cs="Times New Roman"/>
           <w:szCs w:val="24"/>
         </w:rPr>
-        <w:t>мотострелковых войск, ВУС-100868</w:t>
+        <w:t>мотострелковых войск, ВУС</w:t>
+      </w:r>
+      <w:r>
+        <w:rPr>
+          <w:rFonts w:cs="Times New Roman"/>
+          <w:szCs w:val="24"/>
+        </w:rPr>
+        <w:noBreakHyphen/>
+      </w:r>
+      <w:r>
+        <w:rPr>
+          <w:rFonts w:cs="Times New Roman"/>
+          <w:szCs w:val="24"/>
+        </w:rPr>
+        <w:t>100868</w:t>
+      </w:r>
+      <w:r>
+        <w:rPr>
+          <w:rFonts w:cs="Times New Roman"/>
+          <w:szCs w:val="24"/>
+        </w:rPr>
+        <w:t>.</w:t>
       </w:r>
     </w:p>
     <w:p>
@@ -1090,6 +997,7 @@
         <w:pStyle w:val="a3"/>
         <w:spacing w:after="480"/>
         <w:ind w:left="0" w:firstLine="709"/>
+        <w:jc w:val="both"/>
         <w:rPr>
           <w:rFonts w:cs="Times New Roman"/>
           <w:szCs w:val="24"/>

</xml_diff>